<commit_message>
edited FWA Doc, New file
Vibhuti
</commit_message>
<xml_diff>
--- a/Lexicon FWA User Guide.docx
+++ b/Lexicon FWA User Guide.docx
@@ -1,15 +1,7 @@
 
 <file path=word/document.xml><?xml version="1.0" encoding="utf-8"?>
-<w:document xmlns:ve="http://schemas.openxmlformats.org/markup-compatibility/2006" xmlns:o="urn:schemas-microsoft-com:office:office" xmlns:r="http://schemas.openxmlformats.org/officeDocument/2006/relationships" xmlns:m="http://schemas.openxmlformats.org/officeDocument/2006/math" xmlns:v="urn:schemas-microsoft-com:vml" xmlns:wp="http://schemas.openxmlformats.org/drawingml/2006/wordprocessingDrawing" xmlns:w10="urn:schemas-microsoft-com:office:word" xmlns:w="http://schemas.openxmlformats.org/wordprocessingml/2006/main" xmlns:wne="http://schemas.microsoft.com/office/word/2006/wordml">
+<w:document xmlns:wpc="http://schemas.microsoft.com/office/word/2010/wordprocessingCanvas" xmlns:mc="http://schemas.openxmlformats.org/markup-compatibility/2006" xmlns:o="urn:schemas-microsoft-com:office:office" xmlns:r="http://schemas.openxmlformats.org/officeDocument/2006/relationships" xmlns:m="http://schemas.openxmlformats.org/officeDocument/2006/math" xmlns:v="urn:schemas-microsoft-com:vml" xmlns:wp14="http://schemas.microsoft.com/office/word/2010/wordprocessingDrawing" xmlns:wp="http://schemas.openxmlformats.org/drawingml/2006/wordprocessingDrawing" xmlns:w10="urn:schemas-microsoft-com:office:word" xmlns:w="http://schemas.openxmlformats.org/wordprocessingml/2006/main" xmlns:w14="http://schemas.microsoft.com/office/word/2010/wordml" xmlns:wpg="http://schemas.microsoft.com/office/word/2010/wordprocessingGroup" xmlns:wpi="http://schemas.microsoft.com/office/word/2010/wordprocessingInk" xmlns:wne="http://schemas.microsoft.com/office/word/2006/wordml" xmlns:wps="http://schemas.microsoft.com/office/word/2010/wordprocessingShape" mc:Ignorable="w14 wp14">
   <w:body>
-    <w:p>
-      <w:pPr>
-        <w:pStyle w:val="Title"/>
-      </w:pPr>
-      <w:r>
-        <w:t>Field Work Automation</w:t>
-      </w:r>
-    </w:p>
     <w:p>
       <w:pPr>
         <w:tabs>
@@ -57,6 +49,8 @@
           <w:u w:val="single"/>
         </w:rPr>
       </w:pPr>
+      <w:bookmarkStart w:id="0" w:name="_GoBack"/>
+      <w:bookmarkEnd w:id="0"/>
     </w:p>
     <w:p>
       <w:pPr>
@@ -1982,6 +1976,7 @@
           <w:docPartUnique/>
         </w:docPartObj>
       </w:sdtPr>
+      <w:sdtEndPr/>
       <w:sdtContent>
         <w:p>
           <w:pPr>
@@ -5935,7 +5930,7 @@
       <w:pPr>
         <w:pStyle w:val="Heading1"/>
       </w:pPr>
-      <w:bookmarkStart w:id="0" w:name="_Toc374373873"/>
+      <w:bookmarkStart w:id="1" w:name="_Toc374373873"/>
       <w:r>
         <w:rPr>
           <w:rFonts w:asciiTheme="minorHAnsi" w:hAnsiTheme="minorHAnsi"/>
@@ -5949,7 +5944,7 @@
       <w:r>
         <w:t>Field Work Automation</w:t>
       </w:r>
-      <w:bookmarkEnd w:id="0"/>
+      <w:bookmarkEnd w:id="1"/>
     </w:p>
     <w:p>
       <w:pPr>
@@ -6055,6 +6050,7 @@
       <w:r>
         <w:rPr>
           <w:noProof/>
+          <w:lang w:val="en-IN" w:eastAsia="en-IN"/>
         </w:rPr>
         <w:drawing>
           <wp:inline distT="0" distB="0" distL="0" distR="0">
@@ -6074,7 +6070,7 @@
                     </pic:cNvPicPr>
                   </pic:nvPicPr>
                   <pic:blipFill>
-                    <a:blip r:embed="rId8" cstate="print"/>
+                    <a:blip r:embed="rId9" cstate="print"/>
                     <a:srcRect/>
                     <a:stretch>
                       <a:fillRect/>
@@ -6107,7 +6103,7 @@
       <w:pPr>
         <w:pStyle w:val="Heading1"/>
       </w:pPr>
-      <w:bookmarkStart w:id="1" w:name="_Toc374373874"/>
+      <w:bookmarkStart w:id="2" w:name="_Toc374373874"/>
       <w:r>
         <w:lastRenderedPageBreak/>
         <w:t xml:space="preserve">Lexicon </w:t>
@@ -6118,7 +6114,7 @@
       <w:r>
         <w:t>Field Work Force High-level Architecture</w:t>
       </w:r>
-      <w:bookmarkEnd w:id="1"/>
+      <w:bookmarkEnd w:id="2"/>
     </w:p>
     <w:p>
       <w:pPr>
@@ -6175,6 +6171,7 @@
           <w:sz w:val="24"/>
           <w:szCs w:val="24"/>
           <w:u w:val="single"/>
+          <w:lang w:val="en-IN" w:eastAsia="en-IN"/>
         </w:rPr>
         <w:drawing>
           <wp:inline distT="0" distB="0" distL="0" distR="0">
@@ -6194,7 +6191,7 @@
                     </pic:cNvPicPr>
                   </pic:nvPicPr>
                   <pic:blipFill>
-                    <a:blip r:embed="rId9" cstate="print"/>
+                    <a:blip r:embed="rId10" cstate="print"/>
                     <a:srcRect/>
                     <a:stretch>
                       <a:fillRect/>
@@ -6341,14 +6338,14 @@
       <w:pPr>
         <w:pStyle w:val="Heading2"/>
       </w:pPr>
-      <w:bookmarkStart w:id="2" w:name="_Toc374373875"/>
+      <w:bookmarkStart w:id="3" w:name="_Toc374373875"/>
       <w:r>
         <w:t>Typical</w:t>
       </w:r>
       <w:r>
         <w:t xml:space="preserve"> Architecture of Worklight Adaptor and Cast Iron Integration based solution</w:t>
       </w:r>
-      <w:bookmarkEnd w:id="2"/>
+      <w:bookmarkEnd w:id="3"/>
     </w:p>
     <w:p>
       <w:pPr>
@@ -6405,6 +6402,7 @@
           <w:sz w:val="24"/>
           <w:szCs w:val="24"/>
           <w:u w:val="single"/>
+          <w:lang w:val="en-IN" w:eastAsia="en-IN"/>
         </w:rPr>
         <w:drawing>
           <wp:inline distT="0" distB="0" distL="0" distR="0">
@@ -6424,7 +6422,7 @@
                     </pic:cNvPicPr>
                   </pic:nvPicPr>
                   <pic:blipFill>
-                    <a:blip r:embed="rId10" cstate="print"/>
+                    <a:blip r:embed="rId11" cstate="print"/>
                     <a:srcRect/>
                     <a:stretch>
                       <a:fillRect/>
@@ -6538,12 +6536,12 @@
         <w:pStyle w:val="Heading2"/>
         <w:spacing w:line="240" w:lineRule="auto"/>
       </w:pPr>
-      <w:bookmarkStart w:id="3" w:name="_Toc374373876"/>
+      <w:bookmarkStart w:id="4" w:name="_Toc374373876"/>
       <w:r>
         <w:lastRenderedPageBreak/>
         <w:t>Lexicon’s Core application</w:t>
       </w:r>
-      <w:bookmarkEnd w:id="3"/>
+      <w:bookmarkEnd w:id="4"/>
     </w:p>
     <w:p>
       <w:pPr>
@@ -6562,11 +6560,11 @@
         </w:numPr>
         <w:spacing w:before="0" w:line="240" w:lineRule="auto"/>
       </w:pPr>
-      <w:bookmarkStart w:id="4" w:name="_Toc374373877"/>
+      <w:bookmarkStart w:id="5" w:name="_Toc374373877"/>
       <w:r>
         <w:t>Web Application</w:t>
       </w:r>
-      <w:bookmarkEnd w:id="4"/>
+      <w:bookmarkEnd w:id="5"/>
       <w:r>
         <w:t xml:space="preserve"> </w:t>
       </w:r>
@@ -6590,11 +6588,11 @@
         <w:spacing w:before="0" w:line="240" w:lineRule="auto"/>
         <w:jc w:val="both"/>
       </w:pPr>
-      <w:bookmarkStart w:id="5" w:name="_Toc374373878"/>
+      <w:bookmarkStart w:id="6" w:name="_Toc374373878"/>
       <w:r>
         <w:t>Mobile Application</w:t>
       </w:r>
-      <w:bookmarkEnd w:id="5"/>
+      <w:bookmarkEnd w:id="6"/>
     </w:p>
     <w:p>
       <w:pPr>
@@ -6627,14 +6625,14 @@
         <w:spacing w:before="0" w:line="240" w:lineRule="auto"/>
         <w:jc w:val="both"/>
       </w:pPr>
-      <w:bookmarkStart w:id="6" w:name="_Toc374373879"/>
+      <w:bookmarkStart w:id="7" w:name="_Toc374373879"/>
       <w:r>
         <w:t>Server Back-end</w:t>
       </w:r>
       <w:r>
         <w:t xml:space="preserve"> Application</w:t>
       </w:r>
-      <w:bookmarkEnd w:id="6"/>
+      <w:bookmarkEnd w:id="7"/>
     </w:p>
     <w:p>
       <w:pPr>
@@ -6660,11 +6658,11 @@
         <w:pStyle w:val="Heading2"/>
         <w:spacing w:line="240" w:lineRule="auto"/>
       </w:pPr>
-      <w:bookmarkStart w:id="7" w:name="_Toc374373880"/>
+      <w:bookmarkStart w:id="8" w:name="_Toc374373880"/>
       <w:r>
         <w:t>Cast-iron Integration Service</w:t>
       </w:r>
-      <w:bookmarkEnd w:id="7"/>
+      <w:bookmarkEnd w:id="8"/>
     </w:p>
     <w:p>
       <w:pPr>
@@ -6729,6 +6727,7 @@
       <w:r>
         <w:rPr>
           <w:noProof/>
+          <w:lang w:val="en-IN" w:eastAsia="en-IN"/>
         </w:rPr>
         <w:drawing>
           <wp:inline distT="0" distB="0" distL="0" distR="0">
@@ -6748,7 +6747,7 @@
                     </pic:cNvPicPr>
                   </pic:nvPicPr>
                   <pic:blipFill>
-                    <a:blip r:embed="rId11" cstate="print"/>
+                    <a:blip r:embed="rId12" cstate="print"/>
                     <a:srcRect/>
                     <a:stretch>
                       <a:fillRect/>
@@ -6809,7 +6808,7 @@
       <w:pPr>
         <w:pStyle w:val="Heading2"/>
       </w:pPr>
-      <w:bookmarkStart w:id="8" w:name="_Toc374373881"/>
+      <w:bookmarkStart w:id="9" w:name="_Toc374373881"/>
       <w:r>
         <w:lastRenderedPageBreak/>
         <w:t>End points</w:t>
@@ -6817,7 +6816,7 @@
       <w:r>
         <w:t xml:space="preserve"> (Applications)</w:t>
       </w:r>
-      <w:bookmarkEnd w:id="8"/>
+      <w:bookmarkEnd w:id="9"/>
     </w:p>
     <w:p>
       <w:r>
@@ -8332,7 +8331,7 @@
       <w:pPr>
         <w:pStyle w:val="Heading1"/>
       </w:pPr>
-      <w:bookmarkStart w:id="9" w:name="_Toc374373882"/>
+      <w:bookmarkStart w:id="10" w:name="_Toc374373882"/>
       <w:r>
         <w:lastRenderedPageBreak/>
         <w:t xml:space="preserve">Lexicon Mobile Field Work </w:t>
@@ -8343,7 +8342,7 @@
       <w:r>
         <w:t xml:space="preserve"> Modules Overview</w:t>
       </w:r>
-      <w:bookmarkEnd w:id="9"/>
+      <w:bookmarkEnd w:id="10"/>
     </w:p>
     <w:p>
       <w:pPr>
@@ -8488,11 +8487,11 @@
         <w:pStyle w:val="Heading1"/>
         <w:spacing w:before="0"/>
       </w:pPr>
-      <w:bookmarkStart w:id="10" w:name="_Toc374373883"/>
+      <w:bookmarkStart w:id="11" w:name="_Toc374373883"/>
       <w:r>
         <w:t>Web Application</w:t>
       </w:r>
-      <w:bookmarkEnd w:id="10"/>
+      <w:bookmarkEnd w:id="11"/>
     </w:p>
     <w:p>
       <w:r>
@@ -8547,6 +8546,7 @@
           <w:noProof/>
           <w:color w:val="C0504D" w:themeColor="accent2"/>
           <w:u w:val="single"/>
+          <w:lang w:val="en-IN" w:eastAsia="en-IN"/>
         </w:rPr>
         <w:drawing>
           <wp:inline distT="0" distB="0" distL="0" distR="0">
@@ -8566,7 +8566,7 @@
                     </pic:cNvPicPr>
                   </pic:nvPicPr>
                   <pic:blipFill>
-                    <a:blip r:embed="rId12" cstate="print"/>
+                    <a:blip r:embed="rId13" cstate="print"/>
                     <a:srcRect/>
                     <a:stretch>
                       <a:fillRect/>
@@ -8603,11 +8603,11 @@
           <w:numId w:val="4"/>
         </w:numPr>
       </w:pPr>
-      <w:bookmarkStart w:id="11" w:name="_Toc374373884"/>
+      <w:bookmarkStart w:id="12" w:name="_Toc374373884"/>
       <w:r>
         <w:t>Manager Dash Board</w:t>
       </w:r>
-      <w:bookmarkEnd w:id="11"/>
+      <w:bookmarkEnd w:id="12"/>
     </w:p>
     <w:p>
       <w:pPr>
@@ -8914,6 +8914,7 @@
           <w:noProof/>
           <w:color w:val="C0504D" w:themeColor="accent2"/>
           <w:u w:val="single"/>
+          <w:lang w:val="en-IN" w:eastAsia="en-IN"/>
         </w:rPr>
         <w:drawing>
           <wp:inline distT="0" distB="0" distL="0" distR="0">
@@ -8933,7 +8934,7 @@
                     </pic:cNvPicPr>
                   </pic:nvPicPr>
                   <pic:blipFill>
-                    <a:blip r:embed="rId13" cstate="print"/>
+                    <a:blip r:embed="rId14" cstate="print"/>
                     <a:srcRect/>
                     <a:stretch>
                       <a:fillRect/>
@@ -8967,11 +8968,11 @@
         <w:pStyle w:val="Heading3"/>
         <w:ind w:firstLine="720"/>
       </w:pPr>
-      <w:bookmarkStart w:id="12" w:name="_Toc374373885"/>
+      <w:bookmarkStart w:id="13" w:name="_Toc374373885"/>
       <w:r>
         <w:t>Internal Personnel Message</w:t>
       </w:r>
-      <w:bookmarkEnd w:id="12"/>
+      <w:bookmarkEnd w:id="13"/>
     </w:p>
     <w:p>
       <w:pPr>
@@ -9180,14 +9181,14 @@
       <w:r>
         <w:tab/>
       </w:r>
-      <w:bookmarkStart w:id="13" w:name="_Toc374373886"/>
+      <w:bookmarkStart w:id="14" w:name="_Toc374373886"/>
       <w:r>
         <w:t>Appl</w:t>
       </w:r>
       <w:r>
         <w:t>ication Activity Message Ticker</w:t>
       </w:r>
-      <w:bookmarkEnd w:id="13"/>
+      <w:bookmarkEnd w:id="14"/>
     </w:p>
     <w:p>
       <w:pPr>
@@ -9276,11 +9277,11 @@
       <w:r>
         <w:tab/>
       </w:r>
-      <w:bookmarkStart w:id="14" w:name="_Toc374373887"/>
+      <w:bookmarkStart w:id="15" w:name="_Toc374373887"/>
       <w:r>
         <w:t>Geo Position of personnel</w:t>
       </w:r>
-      <w:bookmarkEnd w:id="14"/>
+      <w:bookmarkEnd w:id="15"/>
     </w:p>
     <w:p>
       <w:pPr>
@@ -9333,11 +9334,11 @@
       <w:r>
         <w:tab/>
       </w:r>
-      <w:bookmarkStart w:id="15" w:name="_Toc374373888"/>
+      <w:bookmarkStart w:id="16" w:name="_Toc374373888"/>
       <w:r>
         <w:t>Schedule Viewer</w:t>
       </w:r>
-      <w:bookmarkEnd w:id="15"/>
+      <w:bookmarkEnd w:id="16"/>
     </w:p>
     <w:p>
       <w:pPr>
@@ -9389,11 +9390,11 @@
       <w:r>
         <w:tab/>
       </w:r>
-      <w:bookmarkStart w:id="16" w:name="_Toc374373889"/>
+      <w:bookmarkStart w:id="17" w:name="_Toc374373889"/>
       <w:r>
         <w:t>Performance Analysis Pie Charts</w:t>
       </w:r>
-      <w:bookmarkEnd w:id="16"/>
+      <w:bookmarkEnd w:id="17"/>
     </w:p>
     <w:p>
       <w:pPr>
@@ -9645,11 +9646,11 @@
           <w:numId w:val="4"/>
         </w:numPr>
       </w:pPr>
-      <w:bookmarkStart w:id="17" w:name="_Toc374373890"/>
+      <w:bookmarkStart w:id="18" w:name="_Toc374373890"/>
       <w:r>
         <w:t>Customer Mgmt</w:t>
       </w:r>
-      <w:bookmarkEnd w:id="17"/>
+      <w:bookmarkEnd w:id="18"/>
     </w:p>
     <w:p>
       <w:pPr>
@@ -9672,11 +9673,11 @@
       <w:r>
         <w:tab/>
       </w:r>
-      <w:bookmarkStart w:id="18" w:name="_Toc374373891"/>
+      <w:bookmarkStart w:id="19" w:name="_Toc374373891"/>
       <w:r>
         <w:t>- Add new</w:t>
       </w:r>
-      <w:bookmarkEnd w:id="18"/>
+      <w:bookmarkEnd w:id="19"/>
       <w:r>
         <w:t xml:space="preserve"> </w:t>
       </w:r>
@@ -9736,6 +9737,7 @@
           <w:noProof/>
           <w:color w:val="C0504D" w:themeColor="accent2"/>
           <w:u w:val="single"/>
+          <w:lang w:val="en-IN" w:eastAsia="en-IN"/>
         </w:rPr>
         <w:lastRenderedPageBreak/>
         <w:drawing>
@@ -9756,7 +9758,7 @@
                     </pic:cNvPicPr>
                   </pic:nvPicPr>
                   <pic:blipFill>
-                    <a:blip r:embed="rId14" cstate="print"/>
+                    <a:blip r:embed="rId15" cstate="print"/>
                     <a:srcRect/>
                     <a:stretch>
                       <a:fillRect/>
@@ -9793,11 +9795,11 @@
       <w:r>
         <w:tab/>
       </w:r>
-      <w:bookmarkStart w:id="19" w:name="_Toc374373892"/>
+      <w:bookmarkStart w:id="20" w:name="_Toc374373892"/>
       <w:r>
         <w:t>-  Search and Edit customer</w:t>
       </w:r>
-      <w:bookmarkEnd w:id="19"/>
+      <w:bookmarkEnd w:id="20"/>
     </w:p>
     <w:p>
       <w:pPr>
@@ -9873,6 +9875,7 @@
           <w:noProof/>
           <w:color w:val="C0504D" w:themeColor="accent2"/>
           <w:u w:val="single"/>
+          <w:lang w:val="en-IN" w:eastAsia="en-IN"/>
         </w:rPr>
         <w:drawing>
           <wp:inline distT="0" distB="0" distL="0" distR="0">
@@ -9892,7 +9895,7 @@
                     </pic:cNvPicPr>
                   </pic:nvPicPr>
                   <pic:blipFill>
-                    <a:blip r:embed="rId15" cstate="print"/>
+                    <a:blip r:embed="rId16" cstate="print"/>
                     <a:srcRect/>
                     <a:stretch>
                       <a:fillRect/>
@@ -9986,6 +9989,7 @@
           <w:noProof/>
           <w:color w:val="C0504D" w:themeColor="accent2"/>
           <w:u w:val="single"/>
+          <w:lang w:val="en-IN" w:eastAsia="en-IN"/>
         </w:rPr>
         <w:drawing>
           <wp:inline distT="0" distB="0" distL="0" distR="0">
@@ -10005,7 +10009,7 @@
                     </pic:cNvPicPr>
                   </pic:nvPicPr>
                   <pic:blipFill>
-                    <a:blip r:embed="rId16" cstate="print"/>
+                    <a:blip r:embed="rId17" cstate="print"/>
                     <a:srcRect/>
                     <a:stretch>
                       <a:fillRect/>
@@ -10042,11 +10046,11 @@
           <w:numId w:val="4"/>
         </w:numPr>
       </w:pPr>
-      <w:bookmarkStart w:id="20" w:name="_Toc374373893"/>
+      <w:bookmarkStart w:id="21" w:name="_Toc374373893"/>
       <w:r>
         <w:t>Service Request Mgmt</w:t>
       </w:r>
-      <w:bookmarkEnd w:id="20"/>
+      <w:bookmarkEnd w:id="21"/>
     </w:p>
     <w:p>
       <w:pPr>
@@ -10067,14 +10071,14 @@
         <w:pStyle w:val="Heading3"/>
         <w:ind w:firstLine="720"/>
       </w:pPr>
-      <w:bookmarkStart w:id="21" w:name="_Toc374373894"/>
+      <w:bookmarkStart w:id="22" w:name="_Toc374373894"/>
       <w:r>
         <w:t xml:space="preserve">-  </w:t>
       </w:r>
       <w:r>
         <w:t>Add new</w:t>
       </w:r>
-      <w:bookmarkEnd w:id="21"/>
+      <w:bookmarkEnd w:id="22"/>
       <w:r>
         <w:t xml:space="preserve"> </w:t>
       </w:r>
@@ -10134,6 +10138,7 @@
           <w:noProof/>
           <w:color w:val="C0504D" w:themeColor="accent2"/>
           <w:u w:val="single"/>
+          <w:lang w:val="en-IN" w:eastAsia="en-IN"/>
         </w:rPr>
         <w:lastRenderedPageBreak/>
         <w:drawing>
@@ -10154,7 +10159,7 @@
                     </pic:cNvPicPr>
                   </pic:nvPicPr>
                   <pic:blipFill>
-                    <a:blip r:embed="rId17" cstate="print"/>
+                    <a:blip r:embed="rId18" cstate="print"/>
                     <a:srcRect/>
                     <a:stretch>
                       <a:fillRect/>
@@ -10190,14 +10195,14 @@
       <w:r>
         <w:tab/>
       </w:r>
-      <w:bookmarkStart w:id="22" w:name="_Toc374373895"/>
+      <w:bookmarkStart w:id="23" w:name="_Toc374373895"/>
       <w:r>
         <w:t xml:space="preserve">-  Search and Edit </w:t>
       </w:r>
       <w:r>
         <w:t>service request</w:t>
       </w:r>
-      <w:bookmarkEnd w:id="22"/>
+      <w:bookmarkEnd w:id="23"/>
     </w:p>
     <w:p>
       <w:pPr>
@@ -10273,6 +10278,7 @@
           <w:noProof/>
           <w:color w:val="C0504D" w:themeColor="accent2"/>
           <w:u w:val="single"/>
+          <w:lang w:val="en-IN" w:eastAsia="en-IN"/>
         </w:rPr>
         <w:drawing>
           <wp:inline distT="0" distB="0" distL="0" distR="0">
@@ -10292,7 +10298,7 @@
                     </pic:cNvPicPr>
                   </pic:nvPicPr>
                   <pic:blipFill>
-                    <a:blip r:embed="rId18" cstate="print"/>
+                    <a:blip r:embed="rId19" cstate="print"/>
                     <a:srcRect/>
                     <a:stretch>
                       <a:fillRect/>
@@ -10361,6 +10367,7 @@
           <w:noProof/>
           <w:color w:val="C0504D" w:themeColor="accent2"/>
           <w:u w:val="single"/>
+          <w:lang w:val="en-IN" w:eastAsia="en-IN"/>
         </w:rPr>
         <w:drawing>
           <wp:inline distT="0" distB="0" distL="0" distR="0">
@@ -10380,7 +10387,7 @@
                     </pic:cNvPicPr>
                   </pic:nvPicPr>
                   <pic:blipFill>
-                    <a:blip r:embed="rId19" cstate="print"/>
+                    <a:blip r:embed="rId20" cstate="print"/>
                     <a:srcRect/>
                     <a:stretch>
                       <a:fillRect/>
@@ -10464,11 +10471,11 @@
           <w:numId w:val="4"/>
         </w:numPr>
       </w:pPr>
-      <w:bookmarkStart w:id="23" w:name="_Toc374373896"/>
+      <w:bookmarkStart w:id="24" w:name="_Toc374373896"/>
       <w:r>
         <w:t>Work Order Mgmt</w:t>
       </w:r>
-      <w:bookmarkEnd w:id="23"/>
+      <w:bookmarkEnd w:id="24"/>
     </w:p>
     <w:p>
       <w:pPr>
@@ -10491,11 +10498,11 @@
       <w:r>
         <w:tab/>
       </w:r>
-      <w:bookmarkStart w:id="24" w:name="_Toc374373897"/>
+      <w:bookmarkStart w:id="25" w:name="_Toc374373897"/>
       <w:r>
         <w:t>- Add New</w:t>
       </w:r>
-      <w:bookmarkEnd w:id="24"/>
+      <w:bookmarkEnd w:id="25"/>
     </w:p>
     <w:p>
       <w:pPr>
@@ -10552,6 +10559,7 @@
           <w:noProof/>
           <w:color w:val="C0504D" w:themeColor="accent2"/>
           <w:u w:val="single"/>
+          <w:lang w:val="en-IN" w:eastAsia="en-IN"/>
         </w:rPr>
         <w:drawing>
           <wp:inline distT="0" distB="0" distL="0" distR="0">
@@ -10571,7 +10579,7 @@
                     </pic:cNvPicPr>
                   </pic:nvPicPr>
                   <pic:blipFill>
-                    <a:blip r:embed="rId20" cstate="print"/>
+                    <a:blip r:embed="rId21" cstate="print"/>
                     <a:srcRect/>
                     <a:stretch>
                       <a:fillRect/>
@@ -10608,11 +10616,11 @@
       <w:r>
         <w:tab/>
       </w:r>
-      <w:bookmarkStart w:id="25" w:name="_Toc374373898"/>
+      <w:bookmarkStart w:id="26" w:name="_Toc374373898"/>
       <w:r>
         <w:t>- Search</w:t>
       </w:r>
-      <w:bookmarkEnd w:id="25"/>
+      <w:bookmarkEnd w:id="26"/>
       <w:r>
         <w:t xml:space="preserve"> </w:t>
       </w:r>
@@ -10691,6 +10699,7 @@
           <w:noProof/>
           <w:color w:val="C0504D" w:themeColor="accent2"/>
           <w:u w:val="single"/>
+          <w:lang w:val="en-IN" w:eastAsia="en-IN"/>
         </w:rPr>
         <w:drawing>
           <wp:inline distT="0" distB="0" distL="0" distR="0">
@@ -10710,7 +10719,7 @@
                     </pic:cNvPicPr>
                   </pic:nvPicPr>
                   <pic:blipFill>
-                    <a:blip r:embed="rId21" cstate="print"/>
+                    <a:blip r:embed="rId22" cstate="print"/>
                     <a:srcRect/>
                     <a:stretch>
                       <a:fillRect/>
@@ -10780,6 +10789,7 @@
           <w:noProof/>
           <w:color w:val="C0504D" w:themeColor="accent2"/>
           <w:u w:val="single"/>
+          <w:lang w:val="en-IN" w:eastAsia="en-IN"/>
         </w:rPr>
         <w:drawing>
           <wp:inline distT="0" distB="0" distL="0" distR="0">
@@ -10799,7 +10809,7 @@
                     </pic:cNvPicPr>
                   </pic:nvPicPr>
                   <pic:blipFill>
-                    <a:blip r:embed="rId22" cstate="print"/>
+                    <a:blip r:embed="rId23" cstate="print"/>
                     <a:srcRect/>
                     <a:stretch>
                       <a:fillRect/>
@@ -10836,11 +10846,11 @@
       <w:r>
         <w:tab/>
       </w:r>
-      <w:bookmarkStart w:id="26" w:name="_Toc374373899"/>
+      <w:bookmarkStart w:id="27" w:name="_Toc374373899"/>
       <w:r>
         <w:t>- Task Creation</w:t>
       </w:r>
-      <w:bookmarkEnd w:id="26"/>
+      <w:bookmarkEnd w:id="27"/>
     </w:p>
     <w:p>
       <w:pPr>
@@ -10937,6 +10947,7 @@
           <w:noProof/>
           <w:color w:val="C0504D" w:themeColor="accent2"/>
           <w:u w:val="single"/>
+          <w:lang w:val="en-IN" w:eastAsia="en-IN"/>
         </w:rPr>
         <w:drawing>
           <wp:inline distT="0" distB="0" distL="0" distR="0">
@@ -10956,7 +10967,7 @@
                     </pic:cNvPicPr>
                   </pic:nvPicPr>
                   <pic:blipFill>
-                    <a:blip r:embed="rId23" cstate="print"/>
+                    <a:blip r:embed="rId24" cstate="print"/>
                     <a:srcRect/>
                     <a:stretch>
                       <a:fillRect/>
@@ -11096,6 +11107,7 @@
           <w:noProof/>
           <w:color w:val="C0504D" w:themeColor="accent2"/>
           <w:u w:val="single"/>
+          <w:lang w:val="en-IN" w:eastAsia="en-IN"/>
         </w:rPr>
         <w:lastRenderedPageBreak/>
         <w:drawing>
@@ -11116,7 +11128,7 @@
                     </pic:cNvPicPr>
                   </pic:nvPicPr>
                   <pic:blipFill>
-                    <a:blip r:embed="rId24" cstate="print"/>
+                    <a:blip r:embed="rId25" cstate="print"/>
                     <a:srcRect/>
                     <a:stretch>
                       <a:fillRect/>
@@ -11188,6 +11200,7 @@
           <w:noProof/>
           <w:color w:val="C0504D" w:themeColor="accent2"/>
           <w:u w:val="single"/>
+          <w:lang w:val="en-IN" w:eastAsia="en-IN"/>
         </w:rPr>
         <w:drawing>
           <wp:inline distT="0" distB="0" distL="0" distR="0">
@@ -11207,7 +11220,7 @@
                     </pic:cNvPicPr>
                   </pic:nvPicPr>
                   <pic:blipFill>
-                    <a:blip r:embed="rId25" cstate="print"/>
+                    <a:blip r:embed="rId26" cstate="print"/>
                     <a:srcRect/>
                     <a:stretch>
                       <a:fillRect/>
@@ -11279,6 +11292,7 @@
           <w:smallCaps/>
           <w:noProof/>
           <w:color w:val="C0504D" w:themeColor="accent2"/>
+          <w:lang w:val="en-IN" w:eastAsia="en-IN"/>
         </w:rPr>
         <w:lastRenderedPageBreak/>
         <w:drawing>
@@ -11299,7 +11313,7 @@
                     </pic:cNvPicPr>
                   </pic:nvPicPr>
                   <pic:blipFill>
-                    <a:blip r:embed="rId26" cstate="print"/>
+                    <a:blip r:embed="rId27" cstate="print"/>
                     <a:srcRect/>
                     <a:stretch>
                       <a:fillRect/>
@@ -11345,11 +11359,11 @@
           <w:numId w:val="4"/>
         </w:numPr>
       </w:pPr>
-      <w:bookmarkStart w:id="27" w:name="_Toc374373900"/>
+      <w:bookmarkStart w:id="28" w:name="_Toc374373900"/>
       <w:r>
         <w:t>Internal Messages</w:t>
       </w:r>
-      <w:bookmarkEnd w:id="27"/>
+      <w:bookmarkEnd w:id="28"/>
     </w:p>
     <w:p>
       <w:pPr>
@@ -11405,11 +11419,11 @@
       <w:r>
         <w:tab/>
       </w:r>
-      <w:bookmarkStart w:id="28" w:name="_Toc374373901"/>
+      <w:bookmarkStart w:id="29" w:name="_Toc374373901"/>
       <w:r>
         <w:t>- Create and Send Messages</w:t>
       </w:r>
-      <w:bookmarkEnd w:id="28"/>
+      <w:bookmarkEnd w:id="29"/>
     </w:p>
     <w:p>
       <w:pPr>
@@ -11504,11 +11518,11 @@
       <w:pPr>
         <w:pStyle w:val="Heading1"/>
       </w:pPr>
-      <w:bookmarkStart w:id="29" w:name="_Toc374373902"/>
+      <w:bookmarkStart w:id="30" w:name="_Toc374373902"/>
       <w:r>
         <w:t>Mobile Application</w:t>
       </w:r>
-      <w:bookmarkEnd w:id="29"/>
+      <w:bookmarkEnd w:id="30"/>
     </w:p>
     <w:p>
       <w:pPr>
@@ -11518,11 +11532,11 @@
           <w:numId w:val="7"/>
         </w:numPr>
       </w:pPr>
-      <w:bookmarkStart w:id="30" w:name="_Toc374373903"/>
+      <w:bookmarkStart w:id="31" w:name="_Toc374373903"/>
       <w:r>
         <w:t>Work Order Task Mgmt</w:t>
       </w:r>
-      <w:bookmarkEnd w:id="30"/>
+      <w:bookmarkEnd w:id="31"/>
     </w:p>
     <w:p>
       <w:pPr>
@@ -11567,11 +11581,11 @@
       <w:r>
         <w:tab/>
       </w:r>
-      <w:bookmarkStart w:id="31" w:name="_Toc374373904"/>
+      <w:bookmarkStart w:id="32" w:name="_Toc374373904"/>
       <w:r>
         <w:t>- Accept / Reject Task</w:t>
       </w:r>
-      <w:bookmarkEnd w:id="31"/>
+      <w:bookmarkEnd w:id="32"/>
     </w:p>
     <w:p>
       <w:pPr>
@@ -11616,11 +11630,11 @@
       <w:r>
         <w:tab/>
       </w:r>
-      <w:bookmarkStart w:id="32" w:name="_Toc374373905"/>
+      <w:bookmarkStart w:id="33" w:name="_Toc374373905"/>
       <w:r>
         <w:t>- Task Status</w:t>
       </w:r>
-      <w:bookmarkEnd w:id="32"/>
+      <w:bookmarkEnd w:id="33"/>
       <w:r>
         <w:t xml:space="preserve"> </w:t>
       </w:r>
@@ -11669,11 +11683,11 @@
         <w:lastRenderedPageBreak/>
         <w:tab/>
       </w:r>
-      <w:bookmarkStart w:id="33" w:name="_Toc374373906"/>
+      <w:bookmarkStart w:id="34" w:name="_Toc374373906"/>
       <w:r>
         <w:t>- Capture Image and Attach to task</w:t>
       </w:r>
-      <w:bookmarkEnd w:id="33"/>
+      <w:bookmarkEnd w:id="34"/>
       <w:r>
         <w:t xml:space="preserve"> </w:t>
       </w:r>
@@ -11721,11 +11735,11 @@
       <w:r>
         <w:tab/>
       </w:r>
-      <w:bookmarkStart w:id="34" w:name="_Toc374373907"/>
+      <w:bookmarkStart w:id="35" w:name="_Toc374373907"/>
       <w:r>
         <w:t>- Notes</w:t>
       </w:r>
-      <w:bookmarkEnd w:id="34"/>
+      <w:bookmarkEnd w:id="35"/>
     </w:p>
     <w:p>
       <w:pPr>
@@ -11770,11 +11784,11 @@
       <w:r>
         <w:tab/>
       </w:r>
-      <w:bookmarkStart w:id="35" w:name="_Toc374373908"/>
+      <w:bookmarkStart w:id="36" w:name="_Toc374373908"/>
       <w:r>
         <w:t>- Related Customer details and History</w:t>
       </w:r>
-      <w:bookmarkEnd w:id="35"/>
+      <w:bookmarkEnd w:id="36"/>
     </w:p>
     <w:p>
       <w:pPr>
@@ -11819,11 +11833,11 @@
       <w:r>
         <w:tab/>
       </w:r>
-      <w:bookmarkStart w:id="36" w:name="_Toc374373909"/>
+      <w:bookmarkStart w:id="37" w:name="_Toc374373909"/>
       <w:r>
         <w:t>- Task related Inventory</w:t>
       </w:r>
-      <w:bookmarkEnd w:id="36"/>
+      <w:bookmarkEnd w:id="37"/>
     </w:p>
     <w:p>
       <w:pPr>
@@ -11916,11 +11930,11 @@
       <w:r>
         <w:tab/>
       </w:r>
-      <w:bookmarkStart w:id="37" w:name="_Toc374373910"/>
+      <w:bookmarkStart w:id="38" w:name="_Toc374373910"/>
       <w:r>
         <w:t>- Estimation &amp; Invoicing</w:t>
       </w:r>
-      <w:bookmarkEnd w:id="37"/>
+      <w:bookmarkEnd w:id="38"/>
     </w:p>
     <w:p>
       <w:pPr>
@@ -12013,11 +12027,11 @@
           <w:numId w:val="7"/>
         </w:numPr>
       </w:pPr>
-      <w:bookmarkStart w:id="38" w:name="_Toc374373911"/>
+      <w:bookmarkStart w:id="39" w:name="_Toc374373911"/>
       <w:r>
         <w:t>Inventory Mgmt</w:t>
       </w:r>
-      <w:bookmarkEnd w:id="38"/>
+      <w:bookmarkEnd w:id="39"/>
     </w:p>
     <w:p>
       <w:pPr>
@@ -12066,11 +12080,11 @@
       <w:r>
         <w:tab/>
       </w:r>
-      <w:bookmarkStart w:id="39" w:name="_Toc374373912"/>
+      <w:bookmarkStart w:id="40" w:name="_Toc374373912"/>
       <w:r>
         <w:t>- Service Engineer's allocated Inventory stock</w:t>
       </w:r>
-      <w:bookmarkEnd w:id="39"/>
+      <w:bookmarkEnd w:id="40"/>
     </w:p>
     <w:p>
       <w:pPr>
@@ -12116,7 +12130,7 @@
       <w:r>
         <w:tab/>
       </w:r>
-      <w:bookmarkStart w:id="40" w:name="_Toc374373913"/>
+      <w:bookmarkStart w:id="41" w:name="_Toc374373913"/>
       <w:r>
         <w:t xml:space="preserve">- </w:t>
       </w:r>
@@ -12138,7 +12152,7 @@
       <w:r>
         <w:t xml:space="preserve"> Inventory</w:t>
       </w:r>
-      <w:bookmarkEnd w:id="40"/>
+      <w:bookmarkEnd w:id="41"/>
     </w:p>
     <w:p>
       <w:pPr>
@@ -12343,11 +12357,11 @@
           <w:numId w:val="7"/>
         </w:numPr>
       </w:pPr>
-      <w:bookmarkStart w:id="41" w:name="_Toc374373914"/>
+      <w:bookmarkStart w:id="42" w:name="_Toc374373914"/>
       <w:r>
         <w:t>Message Module</w:t>
       </w:r>
-      <w:bookmarkEnd w:id="41"/>
+      <w:bookmarkEnd w:id="42"/>
     </w:p>
     <w:p>
       <w:pPr>
@@ -12396,11 +12410,11 @@
       <w:r>
         <w:tab/>
       </w:r>
-      <w:bookmarkStart w:id="42" w:name="_Toc374373915"/>
+      <w:bookmarkStart w:id="43" w:name="_Toc374373915"/>
       <w:r>
         <w:t>- Create Message</w:t>
       </w:r>
-      <w:bookmarkEnd w:id="42"/>
+      <w:bookmarkEnd w:id="43"/>
     </w:p>
     <w:p>
       <w:pPr>
@@ -12584,8 +12598,8 @@
     </w:p>
     <w:p/>
     <w:sectPr>
-      <w:headerReference w:type="default" r:id="rId27"/>
-      <w:footerReference w:type="default" r:id="rId28"/>
+      <w:headerReference w:type="default" r:id="rId28"/>
+      <w:footerReference w:type="default" r:id="rId29"/>
       <w:pgSz w:w="12240" w:h="15840"/>
       <w:pgMar w:top="1440" w:right="1080" w:bottom="1440" w:left="1080" w:header="720" w:footer="720" w:gutter="0"/>
       <w:cols w:space="720"/>
@@ -12596,7 +12610,7 @@
 </file>
 
 <file path=word/endnotes.xml><?xml version="1.0" encoding="utf-8"?>
-<w:endnotes xmlns:ve="http://schemas.openxmlformats.org/markup-compatibility/2006" xmlns:o="urn:schemas-microsoft-com:office:office" xmlns:r="http://schemas.openxmlformats.org/officeDocument/2006/relationships" xmlns:m="http://schemas.openxmlformats.org/officeDocument/2006/math" xmlns:v="urn:schemas-microsoft-com:vml" xmlns:wp="http://schemas.openxmlformats.org/drawingml/2006/wordprocessingDrawing" xmlns:w10="urn:schemas-microsoft-com:office:word" xmlns:w="http://schemas.openxmlformats.org/wordprocessingml/2006/main" xmlns:wne="http://schemas.microsoft.com/office/word/2006/wordml">
+<w:endnotes xmlns:wpc="http://schemas.microsoft.com/office/word/2010/wordprocessingCanvas" xmlns:mc="http://schemas.openxmlformats.org/markup-compatibility/2006" xmlns:o="urn:schemas-microsoft-com:office:office" xmlns:r="http://schemas.openxmlformats.org/officeDocument/2006/relationships" xmlns:m="http://schemas.openxmlformats.org/officeDocument/2006/math" xmlns:v="urn:schemas-microsoft-com:vml" xmlns:wp14="http://schemas.microsoft.com/office/word/2010/wordprocessingDrawing" xmlns:wp="http://schemas.openxmlformats.org/drawingml/2006/wordprocessingDrawing" xmlns:w10="urn:schemas-microsoft-com:office:word" xmlns:w="http://schemas.openxmlformats.org/wordprocessingml/2006/main" xmlns:w14="http://schemas.microsoft.com/office/word/2010/wordml" xmlns:wpg="http://schemas.microsoft.com/office/word/2010/wordprocessingGroup" xmlns:wpi="http://schemas.microsoft.com/office/word/2010/wordprocessingInk" xmlns:wne="http://schemas.microsoft.com/office/word/2006/wordml" xmlns:wps="http://schemas.microsoft.com/office/word/2010/wordprocessingShape" mc:Ignorable="w14 wp14">
   <w:endnote w:type="separator" w:id="-1">
     <w:p>
       <w:pPr>
@@ -12621,7 +12635,7 @@
 </file>
 
 <file path=word/footer1.xml><?xml version="1.0" encoding="utf-8"?>
-<w:ftr xmlns:ve="http://schemas.openxmlformats.org/markup-compatibility/2006" xmlns:o="urn:schemas-microsoft-com:office:office" xmlns:r="http://schemas.openxmlformats.org/officeDocument/2006/relationships" xmlns:m="http://schemas.openxmlformats.org/officeDocument/2006/math" xmlns:v="urn:schemas-microsoft-com:vml" xmlns:wp="http://schemas.openxmlformats.org/drawingml/2006/wordprocessingDrawing" xmlns:w10="urn:schemas-microsoft-com:office:word" xmlns:w="http://schemas.openxmlformats.org/wordprocessingml/2006/main" xmlns:wne="http://schemas.microsoft.com/office/word/2006/wordml">
+<w:ftr xmlns:wpc="http://schemas.microsoft.com/office/word/2010/wordprocessingCanvas" xmlns:mc="http://schemas.openxmlformats.org/markup-compatibility/2006" xmlns:o="urn:schemas-microsoft-com:office:office" xmlns:r="http://schemas.openxmlformats.org/officeDocument/2006/relationships" xmlns:m="http://schemas.openxmlformats.org/officeDocument/2006/math" xmlns:v="urn:schemas-microsoft-com:vml" xmlns:wp14="http://schemas.microsoft.com/office/word/2010/wordprocessingDrawing" xmlns:wp="http://schemas.openxmlformats.org/drawingml/2006/wordprocessingDrawing" xmlns:w10="urn:schemas-microsoft-com:office:word" xmlns:w="http://schemas.openxmlformats.org/wordprocessingml/2006/main" xmlns:w14="http://schemas.microsoft.com/office/word/2010/wordml" xmlns:wpg="http://schemas.microsoft.com/office/word/2010/wordprocessingGroup" xmlns:wpi="http://schemas.microsoft.com/office/word/2010/wordprocessingInk" xmlns:wne="http://schemas.microsoft.com/office/word/2006/wordml" xmlns:wps="http://schemas.microsoft.com/office/word/2010/wordprocessingShape" mc:Ignorable="w14 wp14">
   <w:p>
     <w:pPr>
       <w:pStyle w:val="Footer"/>
@@ -12686,7 +12700,7 @@
         <w:b/>
         <w:noProof/>
       </w:rPr>
-      <w:t>13</w:t>
+      <w:t>3</w:t>
     </w:r>
     <w:r>
       <w:rPr>
@@ -12705,7 +12719,7 @@
 </file>
 
 <file path=word/footnotes.xml><?xml version="1.0" encoding="utf-8"?>
-<w:footnotes xmlns:ve="http://schemas.openxmlformats.org/markup-compatibility/2006" xmlns:o="urn:schemas-microsoft-com:office:office" xmlns:r="http://schemas.openxmlformats.org/officeDocument/2006/relationships" xmlns:m="http://schemas.openxmlformats.org/officeDocument/2006/math" xmlns:v="urn:schemas-microsoft-com:vml" xmlns:wp="http://schemas.openxmlformats.org/drawingml/2006/wordprocessingDrawing" xmlns:w10="urn:schemas-microsoft-com:office:word" xmlns:w="http://schemas.openxmlformats.org/wordprocessingml/2006/main" xmlns:wne="http://schemas.microsoft.com/office/word/2006/wordml">
+<w:footnotes xmlns:wpc="http://schemas.microsoft.com/office/word/2010/wordprocessingCanvas" xmlns:mc="http://schemas.openxmlformats.org/markup-compatibility/2006" xmlns:o="urn:schemas-microsoft-com:office:office" xmlns:r="http://schemas.openxmlformats.org/officeDocument/2006/relationships" xmlns:m="http://schemas.openxmlformats.org/officeDocument/2006/math" xmlns:v="urn:schemas-microsoft-com:vml" xmlns:wp14="http://schemas.microsoft.com/office/word/2010/wordprocessingDrawing" xmlns:wp="http://schemas.openxmlformats.org/drawingml/2006/wordprocessingDrawing" xmlns:w10="urn:schemas-microsoft-com:office:word" xmlns:w="http://schemas.openxmlformats.org/wordprocessingml/2006/main" xmlns:w14="http://schemas.microsoft.com/office/word/2010/wordml" xmlns:wpg="http://schemas.microsoft.com/office/word/2010/wordprocessingGroup" xmlns:wpi="http://schemas.microsoft.com/office/word/2010/wordprocessingInk" xmlns:wne="http://schemas.microsoft.com/office/word/2006/wordml" xmlns:wps="http://schemas.microsoft.com/office/word/2010/wordprocessingShape" mc:Ignorable="w14 wp14">
   <w:footnote w:type="separator" w:id="-1">
     <w:p>
       <w:pPr>
@@ -12730,7 +12744,7 @@
 </file>
 
 <file path=word/header1.xml><?xml version="1.0" encoding="utf-8"?>
-<w:hdr xmlns:ve="http://schemas.openxmlformats.org/markup-compatibility/2006" xmlns:o="urn:schemas-microsoft-com:office:office" xmlns:r="http://schemas.openxmlformats.org/officeDocument/2006/relationships" xmlns:m="http://schemas.openxmlformats.org/officeDocument/2006/math" xmlns:v="urn:schemas-microsoft-com:vml" xmlns:wp="http://schemas.openxmlformats.org/drawingml/2006/wordprocessingDrawing" xmlns:w10="urn:schemas-microsoft-com:office:word" xmlns:w="http://schemas.openxmlformats.org/wordprocessingml/2006/main" xmlns:wne="http://schemas.microsoft.com/office/word/2006/wordml">
+<w:hdr xmlns:wpc="http://schemas.microsoft.com/office/word/2010/wordprocessingCanvas" xmlns:mc="http://schemas.openxmlformats.org/markup-compatibility/2006" xmlns:o="urn:schemas-microsoft-com:office:office" xmlns:r="http://schemas.openxmlformats.org/officeDocument/2006/relationships" xmlns:m="http://schemas.openxmlformats.org/officeDocument/2006/math" xmlns:v="urn:schemas-microsoft-com:vml" xmlns:wp14="http://schemas.microsoft.com/office/word/2010/wordprocessingDrawing" xmlns:wp="http://schemas.openxmlformats.org/drawingml/2006/wordprocessingDrawing" xmlns:w10="urn:schemas-microsoft-com:office:word" xmlns:w="http://schemas.openxmlformats.org/wordprocessingml/2006/main" xmlns:w14="http://schemas.microsoft.com/office/word/2010/wordml" xmlns:wpg="http://schemas.microsoft.com/office/word/2010/wordprocessingGroup" xmlns:wpi="http://schemas.microsoft.com/office/word/2010/wordprocessingInk" xmlns:wne="http://schemas.microsoft.com/office/word/2006/wordml" xmlns:wps="http://schemas.microsoft.com/office/word/2010/wordprocessingShape" mc:Ignorable="w14 wp14">
   <w:tbl>
     <w:tblPr>
       <w:tblStyle w:val="TableGrid"/>
@@ -12744,7 +12758,7 @@
         <w:insideH w:val="none" w:sz="0" w:space="0" w:color="auto"/>
         <w:insideV w:val="none" w:sz="0" w:space="0" w:color="auto"/>
       </w:tblBorders>
-      <w:tblLook w:val="04A0"/>
+      <w:tblLook w:val="04A0" w:firstRow="1" w:lastRow="0" w:firstColumn="1" w:lastColumn="0" w:noHBand="0" w:noVBand="1"/>
     </w:tblPr>
     <w:tblGrid>
       <w:gridCol w:w="5490"/>
@@ -12763,6 +12777,7 @@
           <w:r>
             <w:rPr>
               <w:noProof/>
+              <w:lang w:val="en-IN" w:eastAsia="en-IN"/>
             </w:rPr>
             <w:drawing>
               <wp:inline distT="0" distB="0" distL="0" distR="0">
@@ -12890,7 +12905,7 @@
 </file>
 
 <file path=word/numbering.xml><?xml version="1.0" encoding="utf-8"?>
-<w:numbering xmlns:ve="http://schemas.openxmlformats.org/markup-compatibility/2006" xmlns:o="urn:schemas-microsoft-com:office:office" xmlns:r="http://schemas.openxmlformats.org/officeDocument/2006/relationships" xmlns:m="http://schemas.openxmlformats.org/officeDocument/2006/math" xmlns:v="urn:schemas-microsoft-com:vml" xmlns:wp="http://schemas.openxmlformats.org/drawingml/2006/wordprocessingDrawing" xmlns:w10="urn:schemas-microsoft-com:office:word" xmlns:w="http://schemas.openxmlformats.org/wordprocessingml/2006/main" xmlns:wne="http://schemas.microsoft.com/office/word/2006/wordml">
+<w:numbering xmlns:wpc="http://schemas.microsoft.com/office/word/2010/wordprocessingCanvas" xmlns:mc="http://schemas.openxmlformats.org/markup-compatibility/2006" xmlns:o="urn:schemas-microsoft-com:office:office" xmlns:r="http://schemas.openxmlformats.org/officeDocument/2006/relationships" xmlns:m="http://schemas.openxmlformats.org/officeDocument/2006/math" xmlns:v="urn:schemas-microsoft-com:vml" xmlns:wp14="http://schemas.microsoft.com/office/word/2010/wordprocessingDrawing" xmlns:wp="http://schemas.openxmlformats.org/drawingml/2006/wordprocessingDrawing" xmlns:w10="urn:schemas-microsoft-com:office:word" xmlns:w="http://schemas.openxmlformats.org/wordprocessingml/2006/main" xmlns:w14="http://schemas.microsoft.com/office/word/2010/wordml" xmlns:wpg="http://schemas.microsoft.com/office/word/2010/wordprocessingGroup" xmlns:wpi="http://schemas.microsoft.com/office/word/2010/wordprocessingInk" xmlns:wne="http://schemas.microsoft.com/office/word/2006/wordml" xmlns:wps="http://schemas.microsoft.com/office/word/2010/wordprocessingShape" mc:Ignorable="w14 wp14">
   <w:abstractNum w:abstractNumId="0">
     <w:nsid w:val="0D5F32A9"/>
     <w:multiLevelType w:val="hybridMultilevel"/>
@@ -14481,7 +14496,7 @@
 </file>
 
 <file path=word/styles.xml><?xml version="1.0" encoding="utf-8"?>
-<w:styles xmlns:r="http://schemas.openxmlformats.org/officeDocument/2006/relationships" xmlns:w="http://schemas.openxmlformats.org/wordprocessingml/2006/main">
+<w:styles xmlns:mc="http://schemas.openxmlformats.org/markup-compatibility/2006" xmlns:r="http://schemas.openxmlformats.org/officeDocument/2006/relationships" xmlns:w="http://schemas.openxmlformats.org/wordprocessingml/2006/main" xmlns:w14="http://schemas.microsoft.com/office/word/2010/wordml" mc:Ignorable="w14">
   <w:docDefaults>
     <w:rPrDefault>
       <w:rPr>
@@ -14737,6 +14752,7 @@
   <w:style w:type="character" w:default="1" w:styleId="DefaultParagraphFont">
     <w:name w:val="Default Paragraph Font"/>
     <w:uiPriority w:val="1"/>
+    <w:semiHidden/>
     <w:unhideWhenUsed/>
   </w:style>
   <w:style w:type="table" w:default="1" w:styleId="TableNormal">
@@ -14744,7 +14760,6 @@
     <w:uiPriority w:val="99"/>
     <w:semiHidden/>
     <w:unhideWhenUsed/>
-    <w:qFormat/>
     <w:tblPr>
       <w:tblInd w:w="0" w:type="dxa"/>
       <w:tblCellMar>
@@ -15081,6 +15096,196 @@
 </w:styles>
 </file>
 
+<file path=word/stylesWithEffects.xml><?xml version="1.0" encoding="utf-8"?>
+<w:styles xmlns:wpc="http://schemas.microsoft.com/office/word/2010/wordprocessingCanvas" xmlns:mc="http://schemas.openxmlformats.org/markup-compatibility/2006" xmlns:o="urn:schemas-microsoft-com:office:office" xmlns:r="http://schemas.openxmlformats.org/officeDocument/2006/relationships" xmlns:m="http://schemas.openxmlformats.org/officeDocument/2006/math" xmlns:v="urn:schemas-microsoft-com:vml" xmlns:wp14="http://schemas.microsoft.com/office/word/2010/wordprocessingDrawing" xmlns:wp="http://schemas.openxmlformats.org/drawingml/2006/wordprocessingDrawing" xmlns:w10="urn:schemas-microsoft-com:office:word" xmlns:w="http://schemas.openxmlformats.org/wordprocessingml/2006/main" xmlns:w14="http://schemas.microsoft.com/office/word/2010/wordml" xmlns:wpg="http://schemas.microsoft.com/office/word/2010/wordprocessingGroup" xmlns:wpi="http://schemas.microsoft.com/office/word/2010/wordprocessingInk" xmlns:wne="http://schemas.microsoft.com/office/word/2006/wordml" xmlns:wps="http://schemas.microsoft.com/office/word/2010/wordprocessingShape" mc:Ignorable="w14 wp14">
+  <w:docDefaults>
+    <w:rPrDefault>
+      <w:rPr>
+        <w:rFonts w:asciiTheme="minorHAnsi" w:eastAsiaTheme="minorEastAsia" w:hAnsiTheme="minorHAnsi" w:cstheme="minorBidi"/>
+        <w:sz w:val="22"/>
+        <w:szCs w:val="22"/>
+        <w:lang w:val="en-IN" w:eastAsia="en-IN" w:bidi="ar-SA"/>
+      </w:rPr>
+    </w:rPrDefault>
+    <w:pPrDefault>
+      <w:pPr>
+        <w:spacing w:after="200" w:line="276" w:lineRule="auto"/>
+      </w:pPr>
+    </w:pPrDefault>
+  </w:docDefaults>
+  <w:latentStyles w:defLockedState="0" w:defUIPriority="99" w:defSemiHidden="1" w:defUnhideWhenUsed="1" w:defQFormat="0" w:count="267">
+    <w:lsdException w:name="Normal" w:semiHidden="0" w:uiPriority="0" w:unhideWhenUsed="0" w:qFormat="1"/>
+    <w:lsdException w:name="heading 1" w:semiHidden="0" w:uiPriority="9" w:unhideWhenUsed="0" w:qFormat="1"/>
+    <w:lsdException w:name="heading 2" w:uiPriority="9" w:qFormat="1"/>
+    <w:lsdException w:name="heading 3" w:uiPriority="9" w:qFormat="1"/>
+    <w:lsdException w:name="heading 4" w:uiPriority="9" w:qFormat="1"/>
+    <w:lsdException w:name="heading 5" w:uiPriority="9" w:qFormat="1"/>
+    <w:lsdException w:name="heading 6" w:uiPriority="9" w:qFormat="1"/>
+    <w:lsdException w:name="heading 7" w:uiPriority="9" w:qFormat="1"/>
+    <w:lsdException w:name="heading 8" w:uiPriority="9" w:qFormat="1"/>
+    <w:lsdException w:name="heading 9" w:uiPriority="9" w:qFormat="1"/>
+    <w:lsdException w:name="toc 1" w:uiPriority="39"/>
+    <w:lsdException w:name="toc 2" w:uiPriority="39"/>
+    <w:lsdException w:name="toc 3" w:uiPriority="39"/>
+    <w:lsdException w:name="toc 4" w:uiPriority="39"/>
+    <w:lsdException w:name="toc 5" w:uiPriority="39"/>
+    <w:lsdException w:name="toc 6" w:uiPriority="39"/>
+    <w:lsdException w:name="toc 7" w:uiPriority="39"/>
+    <w:lsdException w:name="toc 8" w:uiPriority="39"/>
+    <w:lsdException w:name="toc 9" w:uiPriority="39"/>
+    <w:lsdException w:name="caption" w:uiPriority="35" w:qFormat="1"/>
+    <w:lsdException w:name="Title" w:semiHidden="0" w:uiPriority="10" w:unhideWhenUsed="0" w:qFormat="1"/>
+    <w:lsdException w:name="Default Paragraph Font" w:uiPriority="1"/>
+    <w:lsdException w:name="Subtitle" w:semiHidden="0" w:uiPriority="11" w:unhideWhenUsed="0" w:qFormat="1"/>
+    <w:lsdException w:name="Strong" w:semiHidden="0" w:uiPriority="22" w:unhideWhenUsed="0" w:qFormat="1"/>
+    <w:lsdException w:name="Emphasis" w:semiHidden="0" w:uiPriority="20" w:unhideWhenUsed="0" w:qFormat="1"/>
+    <w:lsdException w:name="Table Grid" w:semiHidden="0" w:uiPriority="59" w:unhideWhenUsed="0"/>
+    <w:lsdException w:name="Placeholder Text" w:unhideWhenUsed="0"/>
+    <w:lsdException w:name="No Spacing" w:semiHidden="0" w:uiPriority="1" w:unhideWhenUsed="0" w:qFormat="1"/>
+    <w:lsdException w:name="Light Shading" w:semiHidden="0" w:uiPriority="60" w:unhideWhenUsed="0"/>
+    <w:lsdException w:name="Light List" w:semiHidden="0" w:uiPriority="61" w:unhideWhenUsed="0"/>
+    <w:lsdException w:name="Light Grid" w:semiHidden="0" w:uiPriority="62" w:unhideWhenUsed="0"/>
+    <w:lsdException w:name="Medium Shading 1" w:semiHidden="0" w:uiPriority="63" w:unhideWhenUsed="0"/>
+    <w:lsdException w:name="Medium Shading 2" w:semiHidden="0" w:uiPriority="64" w:unhideWhenUsed="0"/>
+    <w:lsdException w:name="Medium List 1" w:semiHidden="0" w:uiPriority="65" w:unhideWhenUsed="0"/>
+    <w:lsdException w:name="Medium List 2" w:semiHidden="0" w:uiPriority="66" w:unhideWhenUsed="0"/>
+    <w:lsdException w:name="Medium Grid 1" w:semiHidden="0" w:uiPriority="67" w:unhideWhenUsed="0"/>
+    <w:lsdException w:name="Medium Grid 2" w:semiHidden="0" w:uiPriority="68" w:unhideWhenUsed="0"/>
+    <w:lsdException w:name="Medium Grid 3" w:semiHidden="0" w:uiPriority="69" w:unhideWhenUsed="0"/>
+    <w:lsdException w:name="Dark List" w:semiHidden="0" w:uiPriority="70" w:unhideWhenUsed="0"/>
+    <w:lsdException w:name="Colorful Shading" w:semiHidden="0" w:uiPriority="71" w:unhideWhenUsed="0"/>
+    <w:lsdException w:name="Colorful List" w:semiHidden="0" w:uiPriority="72" w:unhideWhenUsed="0"/>
+    <w:lsdException w:name="Colorful Grid" w:semiHidden="0" w:uiPriority="73" w:unhideWhenUsed="0"/>
+    <w:lsdException w:name="Light Shading Accent 1" w:semiHidden="0" w:uiPriority="60" w:unhideWhenUsed="0"/>
+    <w:lsdException w:name="Light List Accent 1" w:semiHidden="0" w:uiPriority="61" w:unhideWhenUsed="0"/>
+    <w:lsdException w:name="Light Grid Accent 1" w:semiHidden="0" w:uiPriority="62" w:unhideWhenUsed="0"/>
+    <w:lsdException w:name="Medium Shading 1 Accent 1" w:semiHidden="0" w:uiPriority="63" w:unhideWhenUsed="0"/>
+    <w:lsdException w:name="Medium Shading 2 Accent 1" w:semiHidden="0" w:uiPriority="64" w:unhideWhenUsed="0"/>
+    <w:lsdException w:name="Medium List 1 Accent 1" w:semiHidden="0" w:uiPriority="65" w:unhideWhenUsed="0"/>
+    <w:lsdException w:name="Revision" w:unhideWhenUsed="0"/>
+    <w:lsdException w:name="List Paragraph" w:semiHidden="0" w:uiPriority="34" w:unhideWhenUsed="0" w:qFormat="1"/>
+    <w:lsdException w:name="Quote" w:semiHidden="0" w:uiPriority="29" w:unhideWhenUsed="0" w:qFormat="1"/>
+    <w:lsdException w:name="Intense Quote" w:semiHidden="0" w:uiPriority="30" w:unhideWhenUsed="0" w:qFormat="1"/>
+    <w:lsdException w:name="Medium List 2 Accent 1" w:semiHidden="0" w:uiPriority="66" w:unhideWhenUsed="0"/>
+    <w:lsdException w:name="Medium Grid 1 Accent 1" w:semiHidden="0" w:uiPriority="67" w:unhideWhenUsed="0"/>
+    <w:lsdException w:name="Medium Grid 2 Accent 1" w:semiHidden="0" w:uiPriority="68" w:unhideWhenUsed="0"/>
+    <w:lsdException w:name="Medium Grid 3 Accent 1" w:semiHidden="0" w:uiPriority="69" w:unhideWhenUsed="0"/>
+    <w:lsdException w:name="Dark List Accent 1" w:semiHidden="0" w:uiPriority="70" w:unhideWhenUsed="0"/>
+    <w:lsdException w:name="Colorful Shading Accent 1" w:semiHidden="0" w:uiPriority="71" w:unhideWhenUsed="0"/>
+    <w:lsdException w:name="Colorful List Accent 1" w:semiHidden="0" w:uiPriority="72" w:unhideWhenUsed="0"/>
+    <w:lsdException w:name="Colorful Grid Accent 1" w:semiHidden="0" w:uiPriority="73" w:unhideWhenUsed="0"/>
+    <w:lsdException w:name="Light Shading Accent 2" w:semiHidden="0" w:uiPriority="60" w:unhideWhenUsed="0"/>
+    <w:lsdException w:name="Light List Accent 2" w:semiHidden="0" w:uiPriority="61" w:unhideWhenUsed="0"/>
+    <w:lsdException w:name="Light Grid Accent 2" w:semiHidden="0" w:uiPriority="62" w:unhideWhenUsed="0"/>
+    <w:lsdException w:name="Medium Shading 1 Accent 2" w:semiHidden="0" w:uiPriority="63" w:unhideWhenUsed="0"/>
+    <w:lsdException w:name="Medium Shading 2 Accent 2" w:semiHidden="0" w:uiPriority="64" w:unhideWhenUsed="0"/>
+    <w:lsdException w:name="Medium List 1 Accent 2" w:semiHidden="0" w:uiPriority="65" w:unhideWhenUsed="0"/>
+    <w:lsdException w:name="Medium List 2 Accent 2" w:semiHidden="0" w:uiPriority="66" w:unhideWhenUsed="0"/>
+    <w:lsdException w:name="Medium Grid 1 Accent 2" w:semiHidden="0" w:uiPriority="67" w:unhideWhenUsed="0"/>
+    <w:lsdException w:name="Medium Grid 2 Accent 2" w:semiHidden="0" w:uiPriority="68" w:unhideWhenUsed="0"/>
+    <w:lsdException w:name="Medium Grid 3 Accent 2" w:semiHidden="0" w:uiPriority="69" w:unhideWhenUsed="0"/>
+    <w:lsdException w:name="Dark List Accent 2" w:semiHidden="0" w:uiPriority="70" w:unhideWhenUsed="0"/>
+    <w:lsdException w:name="Colorful Shading Accent 2" w:semiHidden="0" w:uiPriority="71" w:unhideWhenUsed="0"/>
+    <w:lsdException w:name="Colorful List Accent 2" w:semiHidden="0" w:uiPriority="72" w:unhideWhenUsed="0"/>
+    <w:lsdException w:name="Colorful Grid Accent 2" w:semiHidden="0" w:uiPriority="73" w:unhideWhenUsed="0"/>
+    <w:lsdException w:name="Light Shading Accent 3" w:semiHidden="0" w:uiPriority="60" w:unhideWhenUsed="0"/>
+    <w:lsdException w:name="Light List Accent 3" w:semiHidden="0" w:uiPriority="61" w:unhideWhenUsed="0"/>
+    <w:lsdException w:name="Light Grid Accent 3" w:semiHidden="0" w:uiPriority="62" w:unhideWhenUsed="0"/>
+    <w:lsdException w:name="Medium Shading 1 Accent 3" w:semiHidden="0" w:uiPriority="63" w:unhideWhenUsed="0"/>
+    <w:lsdException w:name="Medium Shading 2 Accent 3" w:semiHidden="0" w:uiPriority="64" w:unhideWhenUsed="0"/>
+    <w:lsdException w:name="Medium List 1 Accent 3" w:semiHidden="0" w:uiPriority="65" w:unhideWhenUsed="0"/>
+    <w:lsdException w:name="Medium List 2 Accent 3" w:semiHidden="0" w:uiPriority="66" w:unhideWhenUsed="0"/>
+    <w:lsdException w:name="Medium Grid 1 Accent 3" w:semiHidden="0" w:uiPriority="67" w:unhideWhenUsed="0"/>
+    <w:lsdException w:name="Medium Grid 2 Accent 3" w:semiHidden="0" w:uiPriority="68" w:unhideWhenUsed="0"/>
+    <w:lsdException w:name="Medium Grid 3 Accent 3" w:semiHidden="0" w:uiPriority="69" w:unhideWhenUsed="0"/>
+    <w:lsdException w:name="Dark List Accent 3" w:semiHidden="0" w:uiPriority="70" w:unhideWhenUsed="0"/>
+    <w:lsdException w:name="Colorful Shading Accent 3" w:semiHidden="0" w:uiPriority="71" w:unhideWhenUsed="0"/>
+    <w:lsdException w:name="Colorful List Accent 3" w:semiHidden="0" w:uiPriority="72" w:unhideWhenUsed="0"/>
+    <w:lsdException w:name="Colorful Grid Accent 3" w:semiHidden="0" w:uiPriority="73" w:unhideWhenUsed="0"/>
+    <w:lsdException w:name="Light Shading Accent 4" w:semiHidden="0" w:uiPriority="60" w:unhideWhenUsed="0"/>
+    <w:lsdException w:name="Light List Accent 4" w:semiHidden="0" w:uiPriority="61" w:unhideWhenUsed="0"/>
+    <w:lsdException w:name="Light Grid Accent 4" w:semiHidden="0" w:uiPriority="62" w:unhideWhenUsed="0"/>
+    <w:lsdException w:name="Medium Shading 1 Accent 4" w:semiHidden="0" w:uiPriority="63" w:unhideWhenUsed="0"/>
+    <w:lsdException w:name="Medium Shading 2 Accent 4" w:semiHidden="0" w:uiPriority="64" w:unhideWhenUsed="0"/>
+    <w:lsdException w:name="Medium List 1 Accent 4" w:semiHidden="0" w:uiPriority="65" w:unhideWhenUsed="0"/>
+    <w:lsdException w:name="Medium List 2 Accent 4" w:semiHidden="0" w:uiPriority="66" w:unhideWhenUsed="0"/>
+    <w:lsdException w:name="Medium Grid 1 Accent 4" w:semiHidden="0" w:uiPriority="67" w:unhideWhenUsed="0"/>
+    <w:lsdException w:name="Medium Grid 2 Accent 4" w:semiHidden="0" w:uiPriority="68" w:unhideWhenUsed="0"/>
+    <w:lsdException w:name="Medium Grid 3 Accent 4" w:semiHidden="0" w:uiPriority="69" w:unhideWhenUsed="0"/>
+    <w:lsdException w:name="Dark List Accent 4" w:semiHidden="0" w:uiPriority="70" w:unhideWhenUsed="0"/>
+    <w:lsdException w:name="Colorful Shading Accent 4" w:semiHidden="0" w:uiPriority="71" w:unhideWhenUsed="0"/>
+    <w:lsdException w:name="Colorful List Accent 4" w:semiHidden="0" w:uiPriority="72" w:unhideWhenUsed="0"/>
+    <w:lsdException w:name="Colorful Grid Accent 4" w:semiHidden="0" w:uiPriority="73" w:unhideWhenUsed="0"/>
+    <w:lsdException w:name="Light Shading Accent 5" w:semiHidden="0" w:uiPriority="60" w:unhideWhenUsed="0"/>
+    <w:lsdException w:name="Light List Accent 5" w:semiHidden="0" w:uiPriority="61" w:unhideWhenUsed="0"/>
+    <w:lsdException w:name="Light Grid Accent 5" w:semiHidden="0" w:uiPriority="62" w:unhideWhenUsed="0"/>
+    <w:lsdException w:name="Medium Shading 1 Accent 5" w:semiHidden="0" w:uiPriority="63" w:unhideWhenUsed="0"/>
+    <w:lsdException w:name="Medium Shading 2 Accent 5" w:semiHidden="0" w:uiPriority="64" w:unhideWhenUsed="0"/>
+    <w:lsdException w:name="Medium List 1 Accent 5" w:semiHidden="0" w:uiPriority="65" w:unhideWhenUsed="0"/>
+    <w:lsdException w:name="Medium List 2 Accent 5" w:semiHidden="0" w:uiPriority="66" w:unhideWhenUsed="0"/>
+    <w:lsdException w:name="Medium Grid 1 Accent 5" w:semiHidden="0" w:uiPriority="67" w:unhideWhenUsed="0"/>
+    <w:lsdException w:name="Medium Grid 2 Accent 5" w:semiHidden="0" w:uiPriority="68" w:unhideWhenUsed="0"/>
+    <w:lsdException w:name="Medium Grid 3 Accent 5" w:semiHidden="0" w:uiPriority="69" w:unhideWhenUsed="0"/>
+    <w:lsdException w:name="Dark List Accent 5" w:semiHidden="0" w:uiPriority="70" w:unhideWhenUsed="0"/>
+    <w:lsdException w:name="Colorful Shading Accent 5" w:semiHidden="0" w:uiPriority="71" w:unhideWhenUsed="0"/>
+    <w:lsdException w:name="Colorful List Accent 5" w:semiHidden="0" w:uiPriority="72" w:unhideWhenUsed="0"/>
+    <w:lsdException w:name="Colorful Grid Accent 5" w:semiHidden="0" w:uiPriority="73" w:unhideWhenUsed="0"/>
+    <w:lsdException w:name="Light Shading Accent 6" w:semiHidden="0" w:uiPriority="60" w:unhideWhenUsed="0"/>
+    <w:lsdException w:name="Light List Accent 6" w:semiHidden="0" w:uiPriority="61" w:unhideWhenUsed="0"/>
+    <w:lsdException w:name="Light Grid Accent 6" w:semiHidden="0" w:uiPriority="62" w:unhideWhenUsed="0"/>
+    <w:lsdException w:name="Medium Shading 1 Accent 6" w:semiHidden="0" w:uiPriority="63" w:unhideWhenUsed="0"/>
+    <w:lsdException w:name="Medium Shading 2 Accent 6" w:semiHidden="0" w:uiPriority="64" w:unhideWhenUsed="0"/>
+    <w:lsdException w:name="Medium List 1 Accent 6" w:semiHidden="0" w:uiPriority="65" w:unhideWhenUsed="0"/>
+    <w:lsdException w:name="Medium List 2 Accent 6" w:semiHidden="0" w:uiPriority="66" w:unhideWhenUsed="0"/>
+    <w:lsdException w:name="Medium Grid 1 Accent 6" w:semiHidden="0" w:uiPriority="67" w:unhideWhenUsed="0"/>
+    <w:lsdException w:name="Medium Grid 2 Accent 6" w:semiHidden="0" w:uiPriority="68" w:unhideWhenUsed="0"/>
+    <w:lsdException w:name="Medium Grid 3 Accent 6" w:semiHidden="0" w:uiPriority="69" w:unhideWhenUsed="0"/>
+    <w:lsdException w:name="Dark List Accent 6" w:semiHidden="0" w:uiPriority="70" w:unhideWhenUsed="0"/>
+    <w:lsdException w:name="Colorful Shading Accent 6" w:semiHidden="0" w:uiPriority="71" w:unhideWhenUsed="0"/>
+    <w:lsdException w:name="Colorful List Accent 6" w:semiHidden="0" w:uiPriority="72" w:unhideWhenUsed="0"/>
+    <w:lsdException w:name="Colorful Grid Accent 6" w:semiHidden="0" w:uiPriority="73" w:unhideWhenUsed="0"/>
+    <w:lsdException w:name="Subtle Emphasis" w:semiHidden="0" w:uiPriority="19" w:unhideWhenUsed="0" w:qFormat="1"/>
+    <w:lsdException w:name="Intense Emphasis" w:semiHidden="0" w:uiPriority="21" w:unhideWhenUsed="0" w:qFormat="1"/>
+    <w:lsdException w:name="Subtle Reference" w:semiHidden="0" w:uiPriority="31" w:unhideWhenUsed="0" w:qFormat="1"/>
+    <w:lsdException w:name="Intense Reference" w:semiHidden="0" w:uiPriority="32" w:unhideWhenUsed="0" w:qFormat="1"/>
+    <w:lsdException w:name="Book Title" w:semiHidden="0" w:uiPriority="33" w:unhideWhenUsed="0" w:qFormat="1"/>
+    <w:lsdException w:name="Bibliography" w:uiPriority="37"/>
+    <w:lsdException w:name="TOC Heading" w:uiPriority="39" w:qFormat="1"/>
+  </w:latentStyles>
+  <w:style w:type="paragraph" w:default="1" w:styleId="Normal">
+    <w:name w:val="Normal"/>
+    <w:qFormat/>
+  </w:style>
+  <w:style w:type="character" w:default="1" w:styleId="DefaultParagraphFont">
+    <w:name w:val="Default Paragraph Font"/>
+    <w:uiPriority w:val="1"/>
+    <w:semiHidden/>
+    <w:unhideWhenUsed/>
+  </w:style>
+  <w:style w:type="table" w:default="1" w:styleId="TableNormal">
+    <w:name w:val="Normal Table"/>
+    <w:uiPriority w:val="99"/>
+    <w:semiHidden/>
+    <w:unhideWhenUsed/>
+    <w:tblPr>
+      <w:tblInd w:w="0" w:type="dxa"/>
+      <w:tblCellMar>
+        <w:top w:w="0" w:type="dxa"/>
+        <w:left w:w="108" w:type="dxa"/>
+        <w:bottom w:w="0" w:type="dxa"/>
+        <w:right w:w="108" w:type="dxa"/>
+      </w:tblCellMar>
+    </w:tblPr>
+  </w:style>
+  <w:style w:type="numbering" w:default="1" w:styleId="NoList">
+    <w:name w:val="No List"/>
+    <w:uiPriority w:val="99"/>
+    <w:semiHidden/>
+    <w:unhideWhenUsed/>
+  </w:style>
+</w:styles>
+</file>
+
 <file path=word/theme/theme1.xml><?xml version="1.0" encoding="utf-8"?>
 <a:theme xmlns:a="http://schemas.openxmlformats.org/drawingml/2006/main" name="Office Theme">
   <a:themeElements>
@@ -15369,7 +15574,7 @@
 </file>
 
 <file path=customXml/itemProps1.xml><?xml version="1.0" encoding="utf-8"?>
-<ds:datastoreItem xmlns:ds="http://schemas.openxmlformats.org/officeDocument/2006/customXml" ds:itemID="{E1D5AFCE-B362-4384-B4F0-2564348EC995}">
+<ds:datastoreItem xmlns:ds="http://schemas.openxmlformats.org/officeDocument/2006/customXml" ds:itemID="{5865CFDD-F428-4B8C-A89A-F5AAF4AC68B7}">
   <ds:schemaRefs>
     <ds:schemaRef ds:uri="http://schemas.openxmlformats.org/officeDocument/2006/bibliography"/>
   </ds:schemaRefs>

</xml_diff>